<commit_message>
some changes on file
GPC file doc change
</commit_message>
<xml_diff>
--- a/gpc-file-documentation.docx
+++ b/gpc-file-documentation.docx
@@ -5,10 +5,18 @@
     <w:p>
       <w:pPr>
         <w:pStyle w:val="Normal"/>
-        <w:rPr/>
+        <w:rPr>
+          <w:b/>
+          <w:b/>
+          <w:bCs/>
+        </w:rPr>
       </w:pPr>
       <w:r>
-        <w:rPr/>
+        <w:rPr>
+          <w:b/>
+          <w:bCs/>
+        </w:rPr>
+        <w:t>Some changes</w:t>
       </w:r>
     </w:p>
     <w:p>
@@ -90,14 +98,14 @@
         </w:tblBorders>
         <w:tblCellMar>
           <w:top w:w="55" w:type="dxa"/>
-          <w:left w:w="54" w:type="dxa"/>
+          <w:left w:w="53" w:type="dxa"/>
           <w:bottom w:w="55" w:type="dxa"/>
           <w:right w:w="55" w:type="dxa"/>
         </w:tblCellMar>
       </w:tblPr>
       <w:tblGrid>
         <w:gridCol w:w="1890"/>
-        <w:gridCol w:w="8085"/>
+        <w:gridCol w:w="8084"/>
       </w:tblGrid>
       <w:tr>
         <w:trPr/>
@@ -129,7 +137,7 @@
         </w:tc>
         <w:tc>
           <w:tcPr>
-            <w:tcW w:w="8085" w:type="dxa"/>
+            <w:tcW w:w="8084" w:type="dxa"/>
             <w:tcBorders>
               <w:top w:val="single" w:sz="2" w:space="0" w:color="000000"/>
               <w:left w:val="single" w:sz="2" w:space="0" w:color="000000"/>
@@ -146,6 +154,8 @@
               <w:rPr>
                 <w:rFonts w:ascii="Roboto;arial;sans-serif" w:hAnsi="Roboto;arial;sans-serif"/>
                 <w:b w:val="false"/>
+                <w:b w:val="false"/>
+                <w:i w:val="false"/>
                 <w:i w:val="false"/>
                 <w:caps w:val="false"/>
                 <w:smallCaps w:val="false"/>
@@ -176,31 +186,29 @@
           <w:tcPr>
             <w:tcW w:w="1890" w:type="dxa"/>
             <w:tcBorders>
-              <w:left w:val="single" w:sz="2" w:space="0" w:color="000000"/>
-              <w:bottom w:val="single" w:sz="2" w:space="0" w:color="000000"/>
-              <w:insideH w:val="single" w:sz="2" w:space="0" w:color="000000"/>
-            </w:tcBorders>
-            <w:shd w:fill="auto" w:val="clear"/>
-          </w:tcPr>
-          <w:p>
-            <w:pPr>
-              <w:pStyle w:val="TableContents"/>
-              <w:rPr/>
-            </w:pPr>
-            <w:r>
-              <w:rPr/>
-              <w:t xml:space="preserve">1 – 3 </w:t>
-            </w:r>
-            <w:r>
-              <w:rPr/>
-              <w:t>= 3</w:t>
-            </w:r>
-          </w:p>
-        </w:tc>
-        <w:tc>
-          <w:tcPr>
-            <w:tcW w:w="8085" w:type="dxa"/>
-            <w:tcBorders>
+              <w:top w:val="single" w:sz="2" w:space="0" w:color="000000"/>
+              <w:left w:val="single" w:sz="2" w:space="0" w:color="000000"/>
+              <w:bottom w:val="single" w:sz="2" w:space="0" w:color="000000"/>
+              <w:insideH w:val="single" w:sz="2" w:space="0" w:color="000000"/>
+            </w:tcBorders>
+            <w:shd w:fill="auto" w:val="clear"/>
+          </w:tcPr>
+          <w:p>
+            <w:pPr>
+              <w:pStyle w:val="TableContents"/>
+              <w:rPr/>
+            </w:pPr>
+            <w:r>
+              <w:rPr/>
+              <w:t>1 – 3 = 3</w:t>
+            </w:r>
+          </w:p>
+        </w:tc>
+        <w:tc>
+          <w:tcPr>
+            <w:tcW w:w="8084" w:type="dxa"/>
+            <w:tcBorders>
+              <w:top w:val="single" w:sz="2" w:space="0" w:color="000000"/>
               <w:left w:val="single" w:sz="2" w:space="0" w:color="000000"/>
               <w:bottom w:val="single" w:sz="2" w:space="0" w:color="000000"/>
               <w:right w:val="single" w:sz="2" w:space="0" w:color="000000"/>
@@ -227,31 +235,29 @@
           <w:tcPr>
             <w:tcW w:w="1890" w:type="dxa"/>
             <w:tcBorders>
-              <w:left w:val="single" w:sz="2" w:space="0" w:color="000000"/>
-              <w:bottom w:val="single" w:sz="2" w:space="0" w:color="000000"/>
-              <w:insideH w:val="single" w:sz="2" w:space="0" w:color="000000"/>
-            </w:tcBorders>
-            <w:shd w:fill="auto" w:val="clear"/>
-          </w:tcPr>
-          <w:p>
-            <w:pPr>
-              <w:pStyle w:val="TableContents"/>
-              <w:rPr/>
-            </w:pPr>
-            <w:r>
-              <w:rPr/>
-              <w:t>4-19</w:t>
-            </w:r>
-            <w:r>
-              <w:rPr/>
-              <w:t>=16</w:t>
-            </w:r>
-          </w:p>
-        </w:tc>
-        <w:tc>
-          <w:tcPr>
-            <w:tcW w:w="8085" w:type="dxa"/>
-            <w:tcBorders>
+              <w:top w:val="single" w:sz="2" w:space="0" w:color="000000"/>
+              <w:left w:val="single" w:sz="2" w:space="0" w:color="000000"/>
+              <w:bottom w:val="single" w:sz="2" w:space="0" w:color="000000"/>
+              <w:insideH w:val="single" w:sz="2" w:space="0" w:color="000000"/>
+            </w:tcBorders>
+            <w:shd w:fill="auto" w:val="clear"/>
+          </w:tcPr>
+          <w:p>
+            <w:pPr>
+              <w:pStyle w:val="TableContents"/>
+              <w:rPr/>
+            </w:pPr>
+            <w:r>
+              <w:rPr/>
+              <w:t>4-19=16</w:t>
+            </w:r>
+          </w:p>
+        </w:tc>
+        <w:tc>
+          <w:tcPr>
+            <w:tcW w:w="8084" w:type="dxa"/>
+            <w:tcBorders>
+              <w:top w:val="single" w:sz="2" w:space="0" w:color="000000"/>
               <w:left w:val="single" w:sz="2" w:space="0" w:color="000000"/>
               <w:bottom w:val="single" w:sz="2" w:space="0" w:color="000000"/>
               <w:right w:val="single" w:sz="2" w:space="0" w:color="000000"/>
@@ -278,31 +284,29 @@
           <w:tcPr>
             <w:tcW w:w="1890" w:type="dxa"/>
             <w:tcBorders>
-              <w:left w:val="single" w:sz="2" w:space="0" w:color="000000"/>
-              <w:bottom w:val="single" w:sz="2" w:space="0" w:color="000000"/>
-              <w:insideH w:val="single" w:sz="2" w:space="0" w:color="000000"/>
-            </w:tcBorders>
-            <w:shd w:fill="auto" w:val="clear"/>
-          </w:tcPr>
-          <w:p>
-            <w:pPr>
-              <w:pStyle w:val="TableContents"/>
-              <w:rPr/>
-            </w:pPr>
-            <w:r>
-              <w:rPr/>
-              <w:t>20 - 39</w:t>
-            </w:r>
-            <w:r>
-              <w:rPr/>
-              <w:t>=20</w:t>
-            </w:r>
-          </w:p>
-        </w:tc>
-        <w:tc>
-          <w:tcPr>
-            <w:tcW w:w="8085" w:type="dxa"/>
-            <w:tcBorders>
+              <w:top w:val="single" w:sz="2" w:space="0" w:color="000000"/>
+              <w:left w:val="single" w:sz="2" w:space="0" w:color="000000"/>
+              <w:bottom w:val="single" w:sz="2" w:space="0" w:color="000000"/>
+              <w:insideH w:val="single" w:sz="2" w:space="0" w:color="000000"/>
+            </w:tcBorders>
+            <w:shd w:fill="auto" w:val="clear"/>
+          </w:tcPr>
+          <w:p>
+            <w:pPr>
+              <w:pStyle w:val="TableContents"/>
+              <w:rPr/>
+            </w:pPr>
+            <w:r>
+              <w:rPr/>
+              <w:t>20 - 39=20</w:t>
+            </w:r>
+          </w:p>
+        </w:tc>
+        <w:tc>
+          <w:tcPr>
+            <w:tcW w:w="8084" w:type="dxa"/>
+            <w:tcBorders>
+              <w:top w:val="single" w:sz="2" w:space="0" w:color="000000"/>
               <w:left w:val="single" w:sz="2" w:space="0" w:color="000000"/>
               <w:bottom w:val="single" w:sz="2" w:space="0" w:color="000000"/>
               <w:right w:val="single" w:sz="2" w:space="0" w:color="000000"/>
@@ -329,31 +333,29 @@
           <w:tcPr>
             <w:tcW w:w="1890" w:type="dxa"/>
             <w:tcBorders>
-              <w:left w:val="single" w:sz="2" w:space="0" w:color="000000"/>
-              <w:bottom w:val="single" w:sz="2" w:space="0" w:color="000000"/>
-              <w:insideH w:val="single" w:sz="2" w:space="0" w:color="000000"/>
-            </w:tcBorders>
-            <w:shd w:fill="auto" w:val="clear"/>
-          </w:tcPr>
-          <w:p>
-            <w:pPr>
-              <w:pStyle w:val="TableContents"/>
-              <w:rPr/>
-            </w:pPr>
-            <w:r>
-              <w:rPr/>
-              <w:t>40-45</w:t>
-            </w:r>
-            <w:r>
-              <w:rPr/>
-              <w:t>=6</w:t>
-            </w:r>
-          </w:p>
-        </w:tc>
-        <w:tc>
-          <w:tcPr>
-            <w:tcW w:w="8085" w:type="dxa"/>
-            <w:tcBorders>
+              <w:top w:val="single" w:sz="2" w:space="0" w:color="000000"/>
+              <w:left w:val="single" w:sz="2" w:space="0" w:color="000000"/>
+              <w:bottom w:val="single" w:sz="2" w:space="0" w:color="000000"/>
+              <w:insideH w:val="single" w:sz="2" w:space="0" w:color="000000"/>
+            </w:tcBorders>
+            <w:shd w:fill="auto" w:val="clear"/>
+          </w:tcPr>
+          <w:p>
+            <w:pPr>
+              <w:pStyle w:val="TableContents"/>
+              <w:rPr/>
+            </w:pPr>
+            <w:r>
+              <w:rPr/>
+              <w:t>40-45=6</w:t>
+            </w:r>
+          </w:p>
+        </w:tc>
+        <w:tc>
+          <w:tcPr>
+            <w:tcW w:w="8084" w:type="dxa"/>
+            <w:tcBorders>
+              <w:top w:val="single" w:sz="2" w:space="0" w:color="000000"/>
               <w:left w:val="single" w:sz="2" w:space="0" w:color="000000"/>
               <w:bottom w:val="single" w:sz="2" w:space="0" w:color="000000"/>
               <w:right w:val="single" w:sz="2" w:space="0" w:color="000000"/>
@@ -380,31 +382,29 @@
           <w:tcPr>
             <w:tcW w:w="1890" w:type="dxa"/>
             <w:tcBorders>
-              <w:left w:val="single" w:sz="2" w:space="0" w:color="000000"/>
-              <w:bottom w:val="single" w:sz="2" w:space="0" w:color="000000"/>
-              <w:insideH w:val="single" w:sz="2" w:space="0" w:color="000000"/>
-            </w:tcBorders>
-            <w:shd w:fill="auto" w:val="clear"/>
-          </w:tcPr>
-          <w:p>
-            <w:pPr>
-              <w:pStyle w:val="TableContents"/>
-              <w:rPr/>
-            </w:pPr>
-            <w:r>
-              <w:rPr/>
-              <w:t>46 - 59</w:t>
-            </w:r>
-            <w:r>
-              <w:rPr/>
-              <w:t>=14</w:t>
-            </w:r>
-          </w:p>
-        </w:tc>
-        <w:tc>
-          <w:tcPr>
-            <w:tcW w:w="8085" w:type="dxa"/>
-            <w:tcBorders>
+              <w:top w:val="single" w:sz="2" w:space="0" w:color="000000"/>
+              <w:left w:val="single" w:sz="2" w:space="0" w:color="000000"/>
+              <w:bottom w:val="single" w:sz="2" w:space="0" w:color="000000"/>
+              <w:insideH w:val="single" w:sz="2" w:space="0" w:color="000000"/>
+            </w:tcBorders>
+            <w:shd w:fill="auto" w:val="clear"/>
+          </w:tcPr>
+          <w:p>
+            <w:pPr>
+              <w:pStyle w:val="TableContents"/>
+              <w:rPr/>
+            </w:pPr>
+            <w:r>
+              <w:rPr/>
+              <w:t>46 - 59=14</w:t>
+            </w:r>
+          </w:p>
+        </w:tc>
+        <w:tc>
+          <w:tcPr>
+            <w:tcW w:w="8084" w:type="dxa"/>
+            <w:tcBorders>
+              <w:top w:val="single" w:sz="2" w:space="0" w:color="000000"/>
               <w:left w:val="single" w:sz="2" w:space="0" w:color="000000"/>
               <w:bottom w:val="single" w:sz="2" w:space="0" w:color="000000"/>
               <w:right w:val="single" w:sz="2" w:space="0" w:color="000000"/>
@@ -431,31 +431,29 @@
           <w:tcPr>
             <w:tcW w:w="1890" w:type="dxa"/>
             <w:tcBorders>
-              <w:left w:val="single" w:sz="2" w:space="0" w:color="000000"/>
-              <w:bottom w:val="single" w:sz="2" w:space="0" w:color="000000"/>
-              <w:insideH w:val="single" w:sz="2" w:space="0" w:color="000000"/>
-            </w:tcBorders>
-            <w:shd w:fill="auto" w:val="clear"/>
-          </w:tcPr>
-          <w:p>
-            <w:pPr>
-              <w:pStyle w:val="TableContents"/>
-              <w:rPr/>
-            </w:pPr>
-            <w:r>
-              <w:rPr/>
-              <w:t>60</w:t>
-            </w:r>
-            <w:r>
-              <w:rPr/>
-              <w:t>=1</w:t>
-            </w:r>
-          </w:p>
-        </w:tc>
-        <w:tc>
-          <w:tcPr>
-            <w:tcW w:w="8085" w:type="dxa"/>
-            <w:tcBorders>
+              <w:top w:val="single" w:sz="2" w:space="0" w:color="000000"/>
+              <w:left w:val="single" w:sz="2" w:space="0" w:color="000000"/>
+              <w:bottom w:val="single" w:sz="2" w:space="0" w:color="000000"/>
+              <w:insideH w:val="single" w:sz="2" w:space="0" w:color="000000"/>
+            </w:tcBorders>
+            <w:shd w:fill="auto" w:val="clear"/>
+          </w:tcPr>
+          <w:p>
+            <w:pPr>
+              <w:pStyle w:val="TableContents"/>
+              <w:rPr/>
+            </w:pPr>
+            <w:r>
+              <w:rPr/>
+              <w:t>60=1</w:t>
+            </w:r>
+          </w:p>
+        </w:tc>
+        <w:tc>
+          <w:tcPr>
+            <w:tcW w:w="8084" w:type="dxa"/>
+            <w:tcBorders>
+              <w:top w:val="single" w:sz="2" w:space="0" w:color="000000"/>
               <w:left w:val="single" w:sz="2" w:space="0" w:color="000000"/>
               <w:bottom w:val="single" w:sz="2" w:space="0" w:color="000000"/>
               <w:right w:val="single" w:sz="2" w:space="0" w:color="000000"/>
@@ -482,31 +480,29 @@
           <w:tcPr>
             <w:tcW w:w="1890" w:type="dxa"/>
             <w:tcBorders>
-              <w:left w:val="single" w:sz="2" w:space="0" w:color="000000"/>
-              <w:bottom w:val="single" w:sz="2" w:space="0" w:color="000000"/>
-              <w:insideH w:val="single" w:sz="2" w:space="0" w:color="000000"/>
-            </w:tcBorders>
-            <w:shd w:fill="auto" w:val="clear"/>
-          </w:tcPr>
-          <w:p>
-            <w:pPr>
-              <w:pStyle w:val="TableContents"/>
-              <w:rPr/>
-            </w:pPr>
-            <w:r>
-              <w:rPr/>
-              <w:t>61 - 74</w:t>
-            </w:r>
-            <w:r>
-              <w:rPr/>
-              <w:t>=14</w:t>
-            </w:r>
-          </w:p>
-        </w:tc>
-        <w:tc>
-          <w:tcPr>
-            <w:tcW w:w="8085" w:type="dxa"/>
-            <w:tcBorders>
+              <w:top w:val="single" w:sz="2" w:space="0" w:color="000000"/>
+              <w:left w:val="single" w:sz="2" w:space="0" w:color="000000"/>
+              <w:bottom w:val="single" w:sz="2" w:space="0" w:color="000000"/>
+              <w:insideH w:val="single" w:sz="2" w:space="0" w:color="000000"/>
+            </w:tcBorders>
+            <w:shd w:fill="auto" w:val="clear"/>
+          </w:tcPr>
+          <w:p>
+            <w:pPr>
+              <w:pStyle w:val="TableContents"/>
+              <w:rPr/>
+            </w:pPr>
+            <w:r>
+              <w:rPr/>
+              <w:t>61 - 74=14</w:t>
+            </w:r>
+          </w:p>
+        </w:tc>
+        <w:tc>
+          <w:tcPr>
+            <w:tcW w:w="8084" w:type="dxa"/>
+            <w:tcBorders>
+              <w:top w:val="single" w:sz="2" w:space="0" w:color="000000"/>
               <w:left w:val="single" w:sz="2" w:space="0" w:color="000000"/>
               <w:bottom w:val="single" w:sz="2" w:space="0" w:color="000000"/>
               <w:right w:val="single" w:sz="2" w:space="0" w:color="000000"/>
@@ -533,31 +529,29 @@
           <w:tcPr>
             <w:tcW w:w="1890" w:type="dxa"/>
             <w:tcBorders>
-              <w:left w:val="single" w:sz="2" w:space="0" w:color="000000"/>
-              <w:bottom w:val="single" w:sz="2" w:space="0" w:color="000000"/>
-              <w:insideH w:val="single" w:sz="2" w:space="0" w:color="000000"/>
-            </w:tcBorders>
-            <w:shd w:fill="auto" w:val="clear"/>
-          </w:tcPr>
-          <w:p>
-            <w:pPr>
-              <w:pStyle w:val="TableContents"/>
-              <w:rPr/>
-            </w:pPr>
-            <w:r>
-              <w:rPr/>
-              <w:t>75</w:t>
-            </w:r>
-            <w:r>
-              <w:rPr/>
-              <w:t>=1</w:t>
-            </w:r>
-          </w:p>
-        </w:tc>
-        <w:tc>
-          <w:tcPr>
-            <w:tcW w:w="8085" w:type="dxa"/>
-            <w:tcBorders>
+              <w:top w:val="single" w:sz="2" w:space="0" w:color="000000"/>
+              <w:left w:val="single" w:sz="2" w:space="0" w:color="000000"/>
+              <w:bottom w:val="single" w:sz="2" w:space="0" w:color="000000"/>
+              <w:insideH w:val="single" w:sz="2" w:space="0" w:color="000000"/>
+            </w:tcBorders>
+            <w:shd w:fill="auto" w:val="clear"/>
+          </w:tcPr>
+          <w:p>
+            <w:pPr>
+              <w:pStyle w:val="TableContents"/>
+              <w:rPr/>
+            </w:pPr>
+            <w:r>
+              <w:rPr/>
+              <w:t>75=1</w:t>
+            </w:r>
+          </w:p>
+        </w:tc>
+        <w:tc>
+          <w:tcPr>
+            <w:tcW w:w="8084" w:type="dxa"/>
+            <w:tcBorders>
+              <w:top w:val="single" w:sz="2" w:space="0" w:color="000000"/>
               <w:left w:val="single" w:sz="2" w:space="0" w:color="000000"/>
               <w:bottom w:val="single" w:sz="2" w:space="0" w:color="000000"/>
               <w:right w:val="single" w:sz="2" w:space="0" w:color="000000"/>
@@ -584,31 +578,29 @@
           <w:tcPr>
             <w:tcW w:w="1890" w:type="dxa"/>
             <w:tcBorders>
-              <w:left w:val="single" w:sz="2" w:space="0" w:color="000000"/>
-              <w:bottom w:val="single" w:sz="2" w:space="0" w:color="000000"/>
-              <w:insideH w:val="single" w:sz="2" w:space="0" w:color="000000"/>
-            </w:tcBorders>
-            <w:shd w:fill="auto" w:val="clear"/>
-          </w:tcPr>
-          <w:p>
-            <w:pPr>
-              <w:pStyle w:val="TableContents"/>
-              <w:rPr/>
-            </w:pPr>
-            <w:r>
-              <w:rPr/>
-              <w:t>76-89</w:t>
-            </w:r>
-            <w:r>
-              <w:rPr/>
-              <w:t>=14</w:t>
-            </w:r>
-          </w:p>
-        </w:tc>
-        <w:tc>
-          <w:tcPr>
-            <w:tcW w:w="8085" w:type="dxa"/>
-            <w:tcBorders>
+              <w:top w:val="single" w:sz="2" w:space="0" w:color="000000"/>
+              <w:left w:val="single" w:sz="2" w:space="0" w:color="000000"/>
+              <w:bottom w:val="single" w:sz="2" w:space="0" w:color="000000"/>
+              <w:insideH w:val="single" w:sz="2" w:space="0" w:color="000000"/>
+            </w:tcBorders>
+            <w:shd w:fill="auto" w:val="clear"/>
+          </w:tcPr>
+          <w:p>
+            <w:pPr>
+              <w:pStyle w:val="TableContents"/>
+              <w:rPr/>
+            </w:pPr>
+            <w:r>
+              <w:rPr/>
+              <w:t>76-89=14</w:t>
+            </w:r>
+          </w:p>
+        </w:tc>
+        <w:tc>
+          <w:tcPr>
+            <w:tcW w:w="8084" w:type="dxa"/>
+            <w:tcBorders>
+              <w:top w:val="single" w:sz="2" w:space="0" w:color="000000"/>
               <w:left w:val="single" w:sz="2" w:space="0" w:color="000000"/>
               <w:bottom w:val="single" w:sz="2" w:space="0" w:color="000000"/>
               <w:right w:val="single" w:sz="2" w:space="0" w:color="000000"/>
@@ -635,31 +627,29 @@
           <w:tcPr>
             <w:tcW w:w="1890" w:type="dxa"/>
             <w:tcBorders>
-              <w:left w:val="single" w:sz="2" w:space="0" w:color="000000"/>
-              <w:bottom w:val="single" w:sz="2" w:space="0" w:color="000000"/>
-              <w:insideH w:val="single" w:sz="2" w:space="0" w:color="000000"/>
-            </w:tcBorders>
-            <w:shd w:fill="auto" w:val="clear"/>
-          </w:tcPr>
-          <w:p>
-            <w:pPr>
-              <w:pStyle w:val="TableContents"/>
-              <w:rPr/>
-            </w:pPr>
-            <w:r>
-              <w:rPr/>
-              <w:t>90</w:t>
-            </w:r>
-            <w:r>
-              <w:rPr/>
-              <w:t>=1</w:t>
-            </w:r>
-          </w:p>
-        </w:tc>
-        <w:tc>
-          <w:tcPr>
-            <w:tcW w:w="8085" w:type="dxa"/>
-            <w:tcBorders>
+              <w:top w:val="single" w:sz="2" w:space="0" w:color="000000"/>
+              <w:left w:val="single" w:sz="2" w:space="0" w:color="000000"/>
+              <w:bottom w:val="single" w:sz="2" w:space="0" w:color="000000"/>
+              <w:insideH w:val="single" w:sz="2" w:space="0" w:color="000000"/>
+            </w:tcBorders>
+            <w:shd w:fill="auto" w:val="clear"/>
+          </w:tcPr>
+          <w:p>
+            <w:pPr>
+              <w:pStyle w:val="TableContents"/>
+              <w:rPr/>
+            </w:pPr>
+            <w:r>
+              <w:rPr/>
+              <w:t>90=1</w:t>
+            </w:r>
+          </w:p>
+        </w:tc>
+        <w:tc>
+          <w:tcPr>
+            <w:tcW w:w="8084" w:type="dxa"/>
+            <w:tcBorders>
+              <w:top w:val="single" w:sz="2" w:space="0" w:color="000000"/>
               <w:left w:val="single" w:sz="2" w:space="0" w:color="000000"/>
               <w:bottom w:val="single" w:sz="2" w:space="0" w:color="000000"/>
               <w:right w:val="single" w:sz="2" w:space="0" w:color="000000"/>
@@ -686,31 +676,29 @@
           <w:tcPr>
             <w:tcW w:w="1890" w:type="dxa"/>
             <w:tcBorders>
-              <w:left w:val="single" w:sz="2" w:space="0" w:color="000000"/>
-              <w:bottom w:val="single" w:sz="2" w:space="0" w:color="000000"/>
-              <w:insideH w:val="single" w:sz="2" w:space="0" w:color="000000"/>
-            </w:tcBorders>
-            <w:shd w:fill="auto" w:val="clear"/>
-          </w:tcPr>
-          <w:p>
-            <w:pPr>
-              <w:pStyle w:val="TableContents"/>
-              <w:rPr/>
-            </w:pPr>
-            <w:r>
-              <w:rPr/>
-              <w:t>91 - 104</w:t>
-            </w:r>
-            <w:r>
-              <w:rPr/>
-              <w:t>=14</w:t>
-            </w:r>
-          </w:p>
-        </w:tc>
-        <w:tc>
-          <w:tcPr>
-            <w:tcW w:w="8085" w:type="dxa"/>
-            <w:tcBorders>
+              <w:top w:val="single" w:sz="2" w:space="0" w:color="000000"/>
+              <w:left w:val="single" w:sz="2" w:space="0" w:color="000000"/>
+              <w:bottom w:val="single" w:sz="2" w:space="0" w:color="000000"/>
+              <w:insideH w:val="single" w:sz="2" w:space="0" w:color="000000"/>
+            </w:tcBorders>
+            <w:shd w:fill="auto" w:val="clear"/>
+          </w:tcPr>
+          <w:p>
+            <w:pPr>
+              <w:pStyle w:val="TableContents"/>
+              <w:rPr/>
+            </w:pPr>
+            <w:r>
+              <w:rPr/>
+              <w:t>91 - 104=14</w:t>
+            </w:r>
+          </w:p>
+        </w:tc>
+        <w:tc>
+          <w:tcPr>
+            <w:tcW w:w="8084" w:type="dxa"/>
+            <w:tcBorders>
+              <w:top w:val="single" w:sz="2" w:space="0" w:color="000000"/>
               <w:left w:val="single" w:sz="2" w:space="0" w:color="000000"/>
               <w:bottom w:val="single" w:sz="2" w:space="0" w:color="000000"/>
               <w:right w:val="single" w:sz="2" w:space="0" w:color="000000"/>
@@ -737,31 +725,29 @@
           <w:tcPr>
             <w:tcW w:w="1890" w:type="dxa"/>
             <w:tcBorders>
-              <w:left w:val="single" w:sz="2" w:space="0" w:color="000000"/>
-              <w:bottom w:val="single" w:sz="2" w:space="0" w:color="000000"/>
-              <w:insideH w:val="single" w:sz="2" w:space="0" w:color="000000"/>
-            </w:tcBorders>
-            <w:shd w:fill="auto" w:val="clear"/>
-          </w:tcPr>
-          <w:p>
-            <w:pPr>
-              <w:pStyle w:val="TableContents"/>
-              <w:rPr/>
-            </w:pPr>
-            <w:r>
-              <w:rPr/>
-              <w:t>105</w:t>
-            </w:r>
-            <w:r>
-              <w:rPr/>
-              <w:t>=1</w:t>
-            </w:r>
-          </w:p>
-        </w:tc>
-        <w:tc>
-          <w:tcPr>
-            <w:tcW w:w="8085" w:type="dxa"/>
-            <w:tcBorders>
+              <w:top w:val="single" w:sz="2" w:space="0" w:color="000000"/>
+              <w:left w:val="single" w:sz="2" w:space="0" w:color="000000"/>
+              <w:bottom w:val="single" w:sz="2" w:space="0" w:color="000000"/>
+              <w:insideH w:val="single" w:sz="2" w:space="0" w:color="000000"/>
+            </w:tcBorders>
+            <w:shd w:fill="auto" w:val="clear"/>
+          </w:tcPr>
+          <w:p>
+            <w:pPr>
+              <w:pStyle w:val="TableContents"/>
+              <w:rPr/>
+            </w:pPr>
+            <w:r>
+              <w:rPr/>
+              <w:t>105=1</w:t>
+            </w:r>
+          </w:p>
+        </w:tc>
+        <w:tc>
+          <w:tcPr>
+            <w:tcW w:w="8084" w:type="dxa"/>
+            <w:tcBorders>
+              <w:top w:val="single" w:sz="2" w:space="0" w:color="000000"/>
               <w:left w:val="single" w:sz="2" w:space="0" w:color="000000"/>
               <w:bottom w:val="single" w:sz="2" w:space="0" w:color="000000"/>
               <w:right w:val="single" w:sz="2" w:space="0" w:color="000000"/>
@@ -788,31 +774,29 @@
           <w:tcPr>
             <w:tcW w:w="1890" w:type="dxa"/>
             <w:tcBorders>
-              <w:left w:val="single" w:sz="2" w:space="0" w:color="000000"/>
-              <w:bottom w:val="single" w:sz="2" w:space="0" w:color="000000"/>
-              <w:insideH w:val="single" w:sz="2" w:space="0" w:color="000000"/>
-            </w:tcBorders>
-            <w:shd w:fill="auto" w:val="clear"/>
-          </w:tcPr>
-          <w:p>
-            <w:pPr>
-              <w:pStyle w:val="TableContents"/>
-              <w:rPr/>
-            </w:pPr>
-            <w:r>
-              <w:rPr/>
-              <w:t>106 - 108</w:t>
-            </w:r>
-            <w:r>
-              <w:rPr/>
-              <w:t>=3</w:t>
-            </w:r>
-          </w:p>
-        </w:tc>
-        <w:tc>
-          <w:tcPr>
-            <w:tcW w:w="8085" w:type="dxa"/>
-            <w:tcBorders>
+              <w:top w:val="single" w:sz="2" w:space="0" w:color="000000"/>
+              <w:left w:val="single" w:sz="2" w:space="0" w:color="000000"/>
+              <w:bottom w:val="single" w:sz="2" w:space="0" w:color="000000"/>
+              <w:insideH w:val="single" w:sz="2" w:space="0" w:color="000000"/>
+            </w:tcBorders>
+            <w:shd w:fill="auto" w:val="clear"/>
+          </w:tcPr>
+          <w:p>
+            <w:pPr>
+              <w:pStyle w:val="TableContents"/>
+              <w:rPr/>
+            </w:pPr>
+            <w:r>
+              <w:rPr/>
+              <w:t>106 - 108=3</w:t>
+            </w:r>
+          </w:p>
+        </w:tc>
+        <w:tc>
+          <w:tcPr>
+            <w:tcW w:w="8084" w:type="dxa"/>
+            <w:tcBorders>
+              <w:top w:val="single" w:sz="2" w:space="0" w:color="000000"/>
               <w:left w:val="single" w:sz="2" w:space="0" w:color="000000"/>
               <w:bottom w:val="single" w:sz="2" w:space="0" w:color="000000"/>
               <w:right w:val="single" w:sz="2" w:space="0" w:color="000000"/>
@@ -839,31 +823,29 @@
           <w:tcPr>
             <w:tcW w:w="1890" w:type="dxa"/>
             <w:tcBorders>
-              <w:left w:val="single" w:sz="2" w:space="0" w:color="000000"/>
-              <w:bottom w:val="single" w:sz="2" w:space="0" w:color="000000"/>
-              <w:insideH w:val="single" w:sz="2" w:space="0" w:color="000000"/>
-            </w:tcBorders>
-            <w:shd w:fill="auto" w:val="clear"/>
-          </w:tcPr>
-          <w:p>
-            <w:pPr>
-              <w:pStyle w:val="TableContents"/>
-              <w:rPr/>
-            </w:pPr>
-            <w:r>
-              <w:rPr/>
-              <w:t>109 - 114</w:t>
-            </w:r>
-            <w:r>
-              <w:rPr/>
-              <w:t>=6</w:t>
-            </w:r>
-          </w:p>
-        </w:tc>
-        <w:tc>
-          <w:tcPr>
-            <w:tcW w:w="8085" w:type="dxa"/>
-            <w:tcBorders>
+              <w:top w:val="single" w:sz="2" w:space="0" w:color="000000"/>
+              <w:left w:val="single" w:sz="2" w:space="0" w:color="000000"/>
+              <w:bottom w:val="single" w:sz="2" w:space="0" w:color="000000"/>
+              <w:insideH w:val="single" w:sz="2" w:space="0" w:color="000000"/>
+            </w:tcBorders>
+            <w:shd w:fill="auto" w:val="clear"/>
+          </w:tcPr>
+          <w:p>
+            <w:pPr>
+              <w:pStyle w:val="TableContents"/>
+              <w:rPr/>
+            </w:pPr>
+            <w:r>
+              <w:rPr/>
+              <w:t>109 - 114=6</w:t>
+            </w:r>
+          </w:p>
+        </w:tc>
+        <w:tc>
+          <w:tcPr>
+            <w:tcW w:w="8084" w:type="dxa"/>
+            <w:tcBorders>
+              <w:top w:val="single" w:sz="2" w:space="0" w:color="000000"/>
               <w:left w:val="single" w:sz="2" w:space="0" w:color="000000"/>
               <w:bottom w:val="single" w:sz="2" w:space="0" w:color="000000"/>
               <w:right w:val="single" w:sz="2" w:space="0" w:color="000000"/>
@@ -890,31 +872,29 @@
           <w:tcPr>
             <w:tcW w:w="1890" w:type="dxa"/>
             <w:tcBorders>
-              <w:left w:val="single" w:sz="2" w:space="0" w:color="000000"/>
-              <w:bottom w:val="single" w:sz="2" w:space="0" w:color="000000"/>
-              <w:insideH w:val="single" w:sz="2" w:space="0" w:color="000000"/>
-            </w:tcBorders>
-            <w:shd w:fill="auto" w:val="clear"/>
-          </w:tcPr>
-          <w:p>
-            <w:pPr>
-              <w:pStyle w:val="TableContents"/>
-              <w:rPr/>
-            </w:pPr>
-            <w:r>
-              <w:rPr/>
-              <w:t>115 - 128</w:t>
-            </w:r>
-            <w:r>
-              <w:rPr/>
-              <w:t>=14</w:t>
-            </w:r>
-          </w:p>
-        </w:tc>
-        <w:tc>
-          <w:tcPr>
-            <w:tcW w:w="8085" w:type="dxa"/>
-            <w:tcBorders>
+              <w:top w:val="single" w:sz="2" w:space="0" w:color="000000"/>
+              <w:left w:val="single" w:sz="2" w:space="0" w:color="000000"/>
+              <w:bottom w:val="single" w:sz="2" w:space="0" w:color="000000"/>
+              <w:insideH w:val="single" w:sz="2" w:space="0" w:color="000000"/>
+            </w:tcBorders>
+            <w:shd w:fill="auto" w:val="clear"/>
+          </w:tcPr>
+          <w:p>
+            <w:pPr>
+              <w:pStyle w:val="TableContents"/>
+              <w:rPr/>
+            </w:pPr>
+            <w:r>
+              <w:rPr/>
+              <w:t>115 - 128=14</w:t>
+            </w:r>
+          </w:p>
+        </w:tc>
+        <w:tc>
+          <w:tcPr>
+            <w:tcW w:w="8084" w:type="dxa"/>
+            <w:tcBorders>
+              <w:top w:val="single" w:sz="2" w:space="0" w:color="000000"/>
               <w:left w:val="single" w:sz="2" w:space="0" w:color="000000"/>
               <w:bottom w:val="single" w:sz="2" w:space="0" w:color="000000"/>
               <w:right w:val="single" w:sz="2" w:space="0" w:color="000000"/>
@@ -941,31 +921,29 @@
           <w:tcPr>
             <w:tcW w:w="1890" w:type="dxa"/>
             <w:tcBorders>
-              <w:left w:val="single" w:sz="2" w:space="0" w:color="000000"/>
-              <w:bottom w:val="single" w:sz="2" w:space="0" w:color="000000"/>
-              <w:insideH w:val="single" w:sz="2" w:space="0" w:color="000000"/>
-            </w:tcBorders>
-            <w:shd w:fill="auto" w:val="clear"/>
-          </w:tcPr>
-          <w:p>
-            <w:pPr>
-              <w:pStyle w:val="TableContents"/>
-              <w:rPr/>
-            </w:pPr>
-            <w:r>
-              <w:rPr/>
-              <w:t>129 - 130</w:t>
-            </w:r>
-            <w:r>
-              <w:rPr/>
-              <w:t>=2</w:t>
-            </w:r>
-          </w:p>
-        </w:tc>
-        <w:tc>
-          <w:tcPr>
-            <w:tcW w:w="8085" w:type="dxa"/>
-            <w:tcBorders>
+              <w:top w:val="single" w:sz="2" w:space="0" w:color="000000"/>
+              <w:left w:val="single" w:sz="2" w:space="0" w:color="000000"/>
+              <w:bottom w:val="single" w:sz="2" w:space="0" w:color="000000"/>
+              <w:insideH w:val="single" w:sz="2" w:space="0" w:color="000000"/>
+            </w:tcBorders>
+            <w:shd w:fill="auto" w:val="clear"/>
+          </w:tcPr>
+          <w:p>
+            <w:pPr>
+              <w:pStyle w:val="TableContents"/>
+              <w:rPr/>
+            </w:pPr>
+            <w:r>
+              <w:rPr/>
+              <w:t>129 - 130=2</w:t>
+            </w:r>
+          </w:p>
+        </w:tc>
+        <w:tc>
+          <w:tcPr>
+            <w:tcW w:w="8084" w:type="dxa"/>
+            <w:tcBorders>
+              <w:top w:val="single" w:sz="2" w:space="0" w:color="000000"/>
               <w:left w:val="single" w:sz="2" w:space="0" w:color="000000"/>
               <w:bottom w:val="single" w:sz="2" w:space="0" w:color="000000"/>
               <w:right w:val="single" w:sz="2" w:space="0" w:color="000000"/>
@@ -1046,14 +1024,14 @@
         </w:tblBorders>
         <w:tblCellMar>
           <w:top w:w="55" w:type="dxa"/>
-          <w:left w:w="54" w:type="dxa"/>
+          <w:left w:w="53" w:type="dxa"/>
           <w:bottom w:w="55" w:type="dxa"/>
           <w:right w:w="55" w:type="dxa"/>
         </w:tblCellMar>
       </w:tblPr>
       <w:tblGrid>
         <w:gridCol w:w="1890"/>
-        <w:gridCol w:w="8085"/>
+        <w:gridCol w:w="8084"/>
       </w:tblGrid>
       <w:tr>
         <w:trPr/>
@@ -1085,7 +1063,7 @@
         </w:tc>
         <w:tc>
           <w:tcPr>
-            <w:tcW w:w="8085" w:type="dxa"/>
+            <w:tcW w:w="8084" w:type="dxa"/>
             <w:tcBorders>
               <w:top w:val="single" w:sz="2" w:space="0" w:color="000000"/>
               <w:left w:val="single" w:sz="2" w:space="0" w:color="000000"/>
@@ -1102,6 +1080,8 @@
               <w:rPr>
                 <w:rFonts w:ascii="Roboto;arial;sans-serif" w:hAnsi="Roboto;arial;sans-serif"/>
                 <w:b w:val="false"/>
+                <w:b w:val="false"/>
+                <w:i w:val="false"/>
                 <w:i w:val="false"/>
                 <w:caps w:val="false"/>
                 <w:smallCaps w:val="false"/>
@@ -1132,6 +1112,7 @@
           <w:tcPr>
             <w:tcW w:w="1890" w:type="dxa"/>
             <w:tcBorders>
+              <w:top w:val="single" w:sz="2" w:space="0" w:color="000000"/>
               <w:left w:val="single" w:sz="2" w:space="0" w:color="000000"/>
               <w:bottom w:val="single" w:sz="2" w:space="0" w:color="000000"/>
               <w:insideH w:val="single" w:sz="2" w:space="0" w:color="000000"/>
@@ -1151,8 +1132,9 @@
         </w:tc>
         <w:tc>
           <w:tcPr>
-            <w:tcW w:w="8085" w:type="dxa"/>
-            <w:tcBorders>
+            <w:tcW w:w="8084" w:type="dxa"/>
+            <w:tcBorders>
+              <w:top w:val="single" w:sz="2" w:space="0" w:color="000000"/>
               <w:left w:val="single" w:sz="2" w:space="0" w:color="000000"/>
               <w:bottom w:val="single" w:sz="2" w:space="0" w:color="000000"/>
               <w:right w:val="single" w:sz="2" w:space="0" w:color="000000"/>
@@ -1179,6 +1161,7 @@
           <w:tcPr>
             <w:tcW w:w="1890" w:type="dxa"/>
             <w:tcBorders>
+              <w:top w:val="single" w:sz="2" w:space="0" w:color="000000"/>
               <w:left w:val="single" w:sz="2" w:space="0" w:color="000000"/>
               <w:bottom w:val="single" w:sz="2" w:space="0" w:color="000000"/>
               <w:insideH w:val="single" w:sz="2" w:space="0" w:color="000000"/>
@@ -1198,8 +1181,9 @@
         </w:tc>
         <w:tc>
           <w:tcPr>
-            <w:tcW w:w="8085" w:type="dxa"/>
-            <w:tcBorders>
+            <w:tcW w:w="8084" w:type="dxa"/>
+            <w:tcBorders>
+              <w:top w:val="single" w:sz="2" w:space="0" w:color="000000"/>
               <w:left w:val="single" w:sz="2" w:space="0" w:color="000000"/>
               <w:bottom w:val="single" w:sz="2" w:space="0" w:color="000000"/>
               <w:right w:val="single" w:sz="2" w:space="0" w:color="000000"/>
@@ -1226,6 +1210,7 @@
           <w:tcPr>
             <w:tcW w:w="1890" w:type="dxa"/>
             <w:tcBorders>
+              <w:top w:val="single" w:sz="2" w:space="0" w:color="000000"/>
               <w:left w:val="single" w:sz="2" w:space="0" w:color="000000"/>
               <w:bottom w:val="single" w:sz="2" w:space="0" w:color="000000"/>
               <w:insideH w:val="single" w:sz="2" w:space="0" w:color="000000"/>
@@ -1245,8 +1230,9 @@
         </w:tc>
         <w:tc>
           <w:tcPr>
-            <w:tcW w:w="8085" w:type="dxa"/>
-            <w:tcBorders>
+            <w:tcW w:w="8084" w:type="dxa"/>
+            <w:tcBorders>
+              <w:top w:val="single" w:sz="2" w:space="0" w:color="000000"/>
               <w:left w:val="single" w:sz="2" w:space="0" w:color="000000"/>
               <w:bottom w:val="single" w:sz="2" w:space="0" w:color="000000"/>
               <w:right w:val="single" w:sz="2" w:space="0" w:color="000000"/>
@@ -1273,6 +1259,7 @@
           <w:tcPr>
             <w:tcW w:w="1890" w:type="dxa"/>
             <w:tcBorders>
+              <w:top w:val="single" w:sz="2" w:space="0" w:color="000000"/>
               <w:left w:val="single" w:sz="2" w:space="0" w:color="000000"/>
               <w:bottom w:val="single" w:sz="2" w:space="0" w:color="000000"/>
               <w:insideH w:val="single" w:sz="2" w:space="0" w:color="000000"/>
@@ -1292,8 +1279,9 @@
         </w:tc>
         <w:tc>
           <w:tcPr>
-            <w:tcW w:w="8085" w:type="dxa"/>
-            <w:tcBorders>
+            <w:tcW w:w="8084" w:type="dxa"/>
+            <w:tcBorders>
+              <w:top w:val="single" w:sz="2" w:space="0" w:color="000000"/>
               <w:left w:val="single" w:sz="2" w:space="0" w:color="000000"/>
               <w:bottom w:val="single" w:sz="2" w:space="0" w:color="000000"/>
               <w:right w:val="single" w:sz="2" w:space="0" w:color="000000"/>
@@ -1320,6 +1308,7 @@
           <w:tcPr>
             <w:tcW w:w="1890" w:type="dxa"/>
             <w:tcBorders>
+              <w:top w:val="single" w:sz="2" w:space="0" w:color="000000"/>
               <w:left w:val="single" w:sz="2" w:space="0" w:color="000000"/>
               <w:bottom w:val="single" w:sz="2" w:space="0" w:color="000000"/>
               <w:insideH w:val="single" w:sz="2" w:space="0" w:color="000000"/>
@@ -1339,8 +1328,9 @@
         </w:tc>
         <w:tc>
           <w:tcPr>
-            <w:tcW w:w="8085" w:type="dxa"/>
-            <w:tcBorders>
+            <w:tcW w:w="8084" w:type="dxa"/>
+            <w:tcBorders>
+              <w:top w:val="single" w:sz="2" w:space="0" w:color="000000"/>
               <w:left w:val="single" w:sz="2" w:space="0" w:color="000000"/>
               <w:bottom w:val="single" w:sz="2" w:space="0" w:color="000000"/>
               <w:right w:val="single" w:sz="2" w:space="0" w:color="000000"/>
@@ -1367,6 +1357,7 @@
           <w:tcPr>
             <w:tcW w:w="1890" w:type="dxa"/>
             <w:tcBorders>
+              <w:top w:val="single" w:sz="2" w:space="0" w:color="000000"/>
               <w:left w:val="single" w:sz="2" w:space="0" w:color="000000"/>
               <w:bottom w:val="single" w:sz="2" w:space="0" w:color="000000"/>
               <w:insideH w:val="single" w:sz="2" w:space="0" w:color="000000"/>
@@ -1386,8 +1377,9 @@
         </w:tc>
         <w:tc>
           <w:tcPr>
-            <w:tcW w:w="8085" w:type="dxa"/>
-            <w:tcBorders>
+            <w:tcW w:w="8084" w:type="dxa"/>
+            <w:tcBorders>
+              <w:top w:val="single" w:sz="2" w:space="0" w:color="000000"/>
               <w:left w:val="single" w:sz="2" w:space="0" w:color="000000"/>
               <w:bottom w:val="single" w:sz="2" w:space="0" w:color="000000"/>
               <w:right w:val="single" w:sz="2" w:space="0" w:color="000000"/>
@@ -1414,6 +1406,7 @@
           <w:tcPr>
             <w:tcW w:w="1890" w:type="dxa"/>
             <w:tcBorders>
+              <w:top w:val="single" w:sz="2" w:space="0" w:color="000000"/>
               <w:left w:val="single" w:sz="2" w:space="0" w:color="000000"/>
               <w:bottom w:val="single" w:sz="2" w:space="0" w:color="000000"/>
               <w:insideH w:val="single" w:sz="2" w:space="0" w:color="000000"/>
@@ -1433,8 +1426,9 @@
         </w:tc>
         <w:tc>
           <w:tcPr>
-            <w:tcW w:w="8085" w:type="dxa"/>
-            <w:tcBorders>
+            <w:tcW w:w="8084" w:type="dxa"/>
+            <w:tcBorders>
+              <w:top w:val="single" w:sz="2" w:space="0" w:color="000000"/>
               <w:left w:val="single" w:sz="2" w:space="0" w:color="000000"/>
               <w:bottom w:val="single" w:sz="2" w:space="0" w:color="000000"/>
               <w:right w:val="single" w:sz="2" w:space="0" w:color="000000"/>
@@ -1461,6 +1455,7 @@
           <w:tcPr>
             <w:tcW w:w="1890" w:type="dxa"/>
             <w:tcBorders>
+              <w:top w:val="single" w:sz="2" w:space="0" w:color="000000"/>
               <w:left w:val="single" w:sz="2" w:space="0" w:color="000000"/>
               <w:bottom w:val="single" w:sz="2" w:space="0" w:color="000000"/>
               <w:insideH w:val="single" w:sz="2" w:space="0" w:color="000000"/>
@@ -1480,8 +1475,9 @@
         </w:tc>
         <w:tc>
           <w:tcPr>
-            <w:tcW w:w="8085" w:type="dxa"/>
-            <w:tcBorders>
+            <w:tcW w:w="8084" w:type="dxa"/>
+            <w:tcBorders>
+              <w:top w:val="single" w:sz="2" w:space="0" w:color="000000"/>
               <w:left w:val="single" w:sz="2" w:space="0" w:color="000000"/>
               <w:bottom w:val="single" w:sz="2" w:space="0" w:color="000000"/>
               <w:right w:val="single" w:sz="2" w:space="0" w:color="000000"/>
@@ -1508,6 +1504,7 @@
           <w:tcPr>
             <w:tcW w:w="1890" w:type="dxa"/>
             <w:tcBorders>
+              <w:top w:val="single" w:sz="2" w:space="0" w:color="000000"/>
               <w:left w:val="single" w:sz="2" w:space="0" w:color="000000"/>
               <w:bottom w:val="single" w:sz="2" w:space="0" w:color="000000"/>
               <w:insideH w:val="single" w:sz="2" w:space="0" w:color="000000"/>
@@ -1527,8 +1524,9 @@
         </w:tc>
         <w:tc>
           <w:tcPr>
-            <w:tcW w:w="8085" w:type="dxa"/>
-            <w:tcBorders>
+            <w:tcW w:w="8084" w:type="dxa"/>
+            <w:tcBorders>
+              <w:top w:val="single" w:sz="2" w:space="0" w:color="000000"/>
               <w:left w:val="single" w:sz="2" w:space="0" w:color="000000"/>
               <w:bottom w:val="single" w:sz="2" w:space="0" w:color="000000"/>
               <w:right w:val="single" w:sz="2" w:space="0" w:color="000000"/>
@@ -1555,6 +1553,7 @@
           <w:tcPr>
             <w:tcW w:w="1890" w:type="dxa"/>
             <w:tcBorders>
+              <w:top w:val="single" w:sz="2" w:space="0" w:color="000000"/>
               <w:left w:val="single" w:sz="2" w:space="0" w:color="000000"/>
               <w:bottom w:val="single" w:sz="2" w:space="0" w:color="000000"/>
               <w:insideH w:val="single" w:sz="2" w:space="0" w:color="000000"/>
@@ -1574,8 +1573,9 @@
         </w:tc>
         <w:tc>
           <w:tcPr>
-            <w:tcW w:w="8085" w:type="dxa"/>
-            <w:tcBorders>
+            <w:tcW w:w="8084" w:type="dxa"/>
+            <w:tcBorders>
+              <w:top w:val="single" w:sz="2" w:space="0" w:color="000000"/>
               <w:left w:val="single" w:sz="2" w:space="0" w:color="000000"/>
               <w:bottom w:val="single" w:sz="2" w:space="0" w:color="000000"/>
               <w:right w:val="single" w:sz="2" w:space="0" w:color="000000"/>
@@ -1602,6 +1602,7 @@
           <w:tcPr>
             <w:tcW w:w="1890" w:type="dxa"/>
             <w:tcBorders>
+              <w:top w:val="single" w:sz="2" w:space="0" w:color="000000"/>
               <w:left w:val="single" w:sz="2" w:space="0" w:color="000000"/>
               <w:bottom w:val="single" w:sz="2" w:space="0" w:color="000000"/>
               <w:insideH w:val="single" w:sz="2" w:space="0" w:color="000000"/>
@@ -1621,8 +1622,9 @@
         </w:tc>
         <w:tc>
           <w:tcPr>
-            <w:tcW w:w="8085" w:type="dxa"/>
-            <w:tcBorders>
+            <w:tcW w:w="8084" w:type="dxa"/>
+            <w:tcBorders>
+              <w:top w:val="single" w:sz="2" w:space="0" w:color="000000"/>
               <w:left w:val="single" w:sz="2" w:space="0" w:color="000000"/>
               <w:bottom w:val="single" w:sz="2" w:space="0" w:color="000000"/>
               <w:right w:val="single" w:sz="2" w:space="0" w:color="000000"/>
@@ -1649,6 +1651,7 @@
           <w:tcPr>
             <w:tcW w:w="1890" w:type="dxa"/>
             <w:tcBorders>
+              <w:top w:val="single" w:sz="2" w:space="0" w:color="000000"/>
               <w:left w:val="single" w:sz="2" w:space="0" w:color="000000"/>
               <w:bottom w:val="single" w:sz="2" w:space="0" w:color="000000"/>
               <w:insideH w:val="single" w:sz="2" w:space="0" w:color="000000"/>
@@ -1668,8 +1671,9 @@
         </w:tc>
         <w:tc>
           <w:tcPr>
-            <w:tcW w:w="8085" w:type="dxa"/>
-            <w:tcBorders>
+            <w:tcW w:w="8084" w:type="dxa"/>
+            <w:tcBorders>
+              <w:top w:val="single" w:sz="2" w:space="0" w:color="000000"/>
               <w:left w:val="single" w:sz="2" w:space="0" w:color="000000"/>
               <w:bottom w:val="single" w:sz="2" w:space="0" w:color="000000"/>
               <w:right w:val="single" w:sz="2" w:space="0" w:color="000000"/>
@@ -1696,6 +1700,7 @@
           <w:tcPr>
             <w:tcW w:w="1890" w:type="dxa"/>
             <w:tcBorders>
+              <w:top w:val="single" w:sz="2" w:space="0" w:color="000000"/>
               <w:left w:val="single" w:sz="2" w:space="0" w:color="000000"/>
               <w:bottom w:val="single" w:sz="2" w:space="0" w:color="000000"/>
               <w:insideH w:val="single" w:sz="2" w:space="0" w:color="000000"/>
@@ -1715,8 +1720,9 @@
         </w:tc>
         <w:tc>
           <w:tcPr>
-            <w:tcW w:w="8085" w:type="dxa"/>
-            <w:tcBorders>
+            <w:tcW w:w="8084" w:type="dxa"/>
+            <w:tcBorders>
+              <w:top w:val="single" w:sz="2" w:space="0" w:color="000000"/>
               <w:left w:val="single" w:sz="2" w:space="0" w:color="000000"/>
               <w:bottom w:val="single" w:sz="2" w:space="0" w:color="000000"/>
               <w:right w:val="single" w:sz="2" w:space="0" w:color="000000"/>
@@ -1743,6 +1749,7 @@
           <w:tcPr>
             <w:tcW w:w="1890" w:type="dxa"/>
             <w:tcBorders>
+              <w:top w:val="single" w:sz="2" w:space="0" w:color="000000"/>
               <w:left w:val="single" w:sz="2" w:space="0" w:color="000000"/>
               <w:bottom w:val="single" w:sz="2" w:space="0" w:color="000000"/>
               <w:insideH w:val="single" w:sz="2" w:space="0" w:color="000000"/>
@@ -1762,8 +1769,9 @@
         </w:tc>
         <w:tc>
           <w:tcPr>
-            <w:tcW w:w="8085" w:type="dxa"/>
-            <w:tcBorders>
+            <w:tcW w:w="8084" w:type="dxa"/>
+            <w:tcBorders>
+              <w:top w:val="single" w:sz="2" w:space="0" w:color="000000"/>
               <w:left w:val="single" w:sz="2" w:space="0" w:color="000000"/>
               <w:bottom w:val="single" w:sz="2" w:space="0" w:color="000000"/>
               <w:right w:val="single" w:sz="2" w:space="0" w:color="000000"/>
@@ -1790,6 +1798,7 @@
           <w:tcPr>
             <w:tcW w:w="1890" w:type="dxa"/>
             <w:tcBorders>
+              <w:top w:val="single" w:sz="2" w:space="0" w:color="000000"/>
               <w:left w:val="single" w:sz="2" w:space="0" w:color="000000"/>
               <w:bottom w:val="single" w:sz="2" w:space="0" w:color="000000"/>
               <w:insideH w:val="single" w:sz="2" w:space="0" w:color="000000"/>
@@ -1809,8 +1818,9 @@
         </w:tc>
         <w:tc>
           <w:tcPr>
-            <w:tcW w:w="8085" w:type="dxa"/>
-            <w:tcBorders>
+            <w:tcW w:w="8084" w:type="dxa"/>
+            <w:tcBorders>
+              <w:top w:val="single" w:sz="2" w:space="0" w:color="000000"/>
               <w:left w:val="single" w:sz="2" w:space="0" w:color="000000"/>
               <w:bottom w:val="single" w:sz="2" w:space="0" w:color="000000"/>
               <w:right w:val="single" w:sz="2" w:space="0" w:color="000000"/>
@@ -1837,6 +1847,7 @@
           <w:tcPr>
             <w:tcW w:w="1890" w:type="dxa"/>
             <w:tcBorders>
+              <w:top w:val="single" w:sz="2" w:space="0" w:color="000000"/>
               <w:left w:val="single" w:sz="2" w:space="0" w:color="000000"/>
               <w:bottom w:val="single" w:sz="2" w:space="0" w:color="000000"/>
               <w:insideH w:val="single" w:sz="2" w:space="0" w:color="000000"/>
@@ -1856,8 +1867,9 @@
         </w:tc>
         <w:tc>
           <w:tcPr>
-            <w:tcW w:w="8085" w:type="dxa"/>
-            <w:tcBorders>
+            <w:tcW w:w="8084" w:type="dxa"/>
+            <w:tcBorders>
+              <w:top w:val="single" w:sz="2" w:space="0" w:color="000000"/>
               <w:left w:val="single" w:sz="2" w:space="0" w:color="000000"/>
               <w:bottom w:val="single" w:sz="2" w:space="0" w:color="000000"/>
               <w:right w:val="single" w:sz="2" w:space="0" w:color="000000"/>
@@ -1917,15 +1929,12 @@
       <w:rPr>
         <w:rFonts w:ascii="Liberation Serif" w:hAnsi="Liberation Serif" w:eastAsia="Noto Sans CJK SC" w:cs="Lohit Devanagari"/>
         <w:kern w:val="2"/>
-        <w:sz w:val="24"/>
         <w:szCs w:val="24"/>
         <w:lang w:val="en-US" w:eastAsia="zh-CN" w:bidi="hi-IN"/>
       </w:rPr>
     </w:rPrDefault>
     <w:pPrDefault>
-      <w:pPr>
-        <w:widowControl/>
-      </w:pPr>
+      <w:pPr/>
     </w:pPrDefault>
   </w:docDefaults>
   <w:style w:type="paragraph" w:styleId="Normal">
@@ -1933,10 +1942,9 @@
     <w:qFormat/>
     <w:pPr>
       <w:widowControl/>
-      <w:kinsoku w:val="true"/>
-      <w:overflowPunct w:val="true"/>
-      <w:autoSpaceDE w:val="true"/>
+      <w:overflowPunct w:val="false"/>
       <w:bidi w:val="0"/>
+      <w:jc w:val="left"/>
     </w:pPr>
     <w:rPr>
       <w:rFonts w:ascii="Liberation Serif" w:hAnsi="Liberation Serif" w:eastAsia="Noto Sans CJK SC" w:cs="Lohit Devanagari"/>

</xml_diff>